<commit_message>
Actualizzacion de Controlador y servicios para Empresa
Actualizzacion de Controlador y servicios para Empresa
</commit_message>
<xml_diff>
--- a/Sprint3_MinTic-BasicProgrammers.docx
+++ b/Sprint3_MinTic-BasicProgrammers.docx
@@ -1742,17 +1742,7 @@
           <w:szCs w:val="24"/>
           <w:lang w:eastAsia="es-CO"/>
         </w:rPr>
-        <w:t>E</w:t>
-      </w:r>
-      <w:r>
-        <w:rPr>
-          <w:rFonts w:ascii="Arial" w:eastAsia="Times New Roman" w:hAnsi="Arial"/>
-          <w:color w:val="000000"/>
-          <w:sz w:val="24"/>
-          <w:szCs w:val="24"/>
-          <w:lang w:eastAsia="es-CO"/>
-        </w:rPr>
-        <w:t>mpresa</w:t>
+        <w:t>Empresa</w:t>
       </w:r>
       <w:r>
         <w:rPr>
@@ -1890,67 +1880,7 @@
           <w:szCs w:val="24"/>
           <w:lang w:eastAsia="es-CO"/>
         </w:rPr>
-        <w:t>Crear</w:t>
-      </w:r>
-      <w:r>
-        <w:rPr>
-          <w:rFonts w:ascii="Arial" w:eastAsia="Times New Roman" w:hAnsi="Arial"/>
-          <w:color w:val="000000"/>
-          <w:sz w:val="24"/>
-          <w:szCs w:val="24"/>
-          <w:lang w:eastAsia="es-CO"/>
-        </w:rPr>
-        <w:t xml:space="preserve"> </w:t>
-      </w:r>
-      <w:r>
-        <w:rPr>
-          <w:rFonts w:ascii="Arial" w:eastAsia="Times New Roman" w:hAnsi="Arial"/>
-          <w:color w:val="000000"/>
-          <w:sz w:val="24"/>
-          <w:szCs w:val="24"/>
-          <w:lang w:eastAsia="es-CO"/>
-        </w:rPr>
-        <w:t>controladores</w:t>
-      </w:r>
-      <w:r>
-        <w:rPr>
-          <w:rFonts w:ascii="Arial" w:eastAsia="Times New Roman" w:hAnsi="Arial"/>
-          <w:color w:val="000000"/>
-          <w:sz w:val="24"/>
-          <w:szCs w:val="24"/>
-          <w:lang w:eastAsia="es-CO"/>
-        </w:rPr>
-        <w:t xml:space="preserve"> </w:t>
-      </w:r>
-      <w:r>
-        <w:rPr>
-          <w:rFonts w:ascii="Arial" w:eastAsia="Times New Roman" w:hAnsi="Arial"/>
-          <w:color w:val="000000"/>
-          <w:sz w:val="24"/>
-          <w:szCs w:val="24"/>
-          <w:lang w:eastAsia="es-CO"/>
-        </w:rPr>
-        <w:t>REST para los</w:t>
-      </w:r>
-      <w:r>
-        <w:rPr>
-          <w:rFonts w:ascii="Arial" w:eastAsia="Times New Roman" w:hAnsi="Arial"/>
-          <w:color w:val="000000"/>
-          <w:sz w:val="24"/>
-          <w:szCs w:val="24"/>
-          <w:lang w:eastAsia="es-CO"/>
-        </w:rPr>
-        <w:t xml:space="preserve"> </w:t>
-      </w:r>
-      <w:r>
-        <w:rPr>
-          <w:rFonts w:ascii="Arial" w:eastAsia="Times New Roman" w:hAnsi="Arial"/>
-          <w:color w:val="000000"/>
-          <w:sz w:val="24"/>
-          <w:szCs w:val="24"/>
-          <w:lang w:eastAsia="es-CO"/>
-        </w:rPr>
-        <w:t>movimientos de</w:t>
+        <w:t>Crear controladores REST para los movimientos de</w:t>
       </w:r>
       <w:r>
         <w:rPr>
@@ -2078,27 +2008,7 @@
           <w:szCs w:val="24"/>
           <w:lang w:eastAsia="es-CO"/>
         </w:rPr>
-        <w:t>Crear servicios</w:t>
-      </w:r>
-      <w:r>
-        <w:rPr>
-          <w:rFonts w:ascii="Arial" w:eastAsia="Times New Roman" w:hAnsi="Arial"/>
-          <w:color w:val="000000"/>
-          <w:sz w:val="24"/>
-          <w:szCs w:val="24"/>
-          <w:lang w:eastAsia="es-CO"/>
-        </w:rPr>
-        <w:t xml:space="preserve"> </w:t>
-      </w:r>
-      <w:r>
-        <w:rPr>
-          <w:rFonts w:ascii="Arial" w:eastAsia="Times New Roman" w:hAnsi="Arial"/>
-          <w:color w:val="000000"/>
-          <w:sz w:val="24"/>
-          <w:szCs w:val="24"/>
-          <w:lang w:eastAsia="es-CO"/>
-        </w:rPr>
-        <w:t>para el usuario</w:t>
+        <w:t>Crear servicios para el usuario</w:t>
       </w:r>
       <w:r>
         <w:rPr>
@@ -2875,7 +2785,7 @@
             <v:path o:extrusionok="f" gradientshapeok="t" o:connecttype="rect"/>
             <o:lock v:ext="edit" aspectratio="t"/>
           </v:shapetype>
-          <v:shape id="Imagen 6" o:spid="_x0000_i1039" type="#_x0000_t75" style="width:399.75pt;height:206.25pt;visibility:visible;mso-wrap-style:square">
+          <v:shape id="Imagen 6" o:spid="_x0000_i1025" type="#_x0000_t75" style="width:400.2pt;height:205.95pt;visibility:visible;mso-wrap-style:square">
             <v:imagedata r:id="rId7" o:title="" cropbottom="17858f" cropleft="16328f" cropright="-2119f"/>
           </v:shape>
         </w:pict>
@@ -2926,7 +2836,7 @@
           <w:lang w:val="en-US"/>
         </w:rPr>
         <w:pict w14:anchorId="0E499EE5">
-          <v:shape id="Imagen 8" o:spid="_x0000_i1041" type="#_x0000_t75" style="width:441.75pt;height:4in;visibility:visible;mso-wrap-style:square">
+          <v:shape id="Imagen 8" o:spid="_x0000_i1026" type="#_x0000_t75" style="width:442.05pt;height:4in;visibility:visible;mso-wrap-style:square">
             <v:imagedata r:id="rId8" o:title=""/>
           </v:shape>
         </w:pict>
@@ -2978,7 +2888,7 @@
           <w:lang w:val="en-US"/>
         </w:rPr>
         <w:pict w14:anchorId="563B4A33">
-          <v:shape id="Imagen 7" o:spid="_x0000_i1044" type="#_x0000_t75" style="width:441.75pt;height:297pt;visibility:visible;mso-wrap-style:square">
+          <v:shape id="Imagen 7" o:spid="_x0000_i1027" type="#_x0000_t75" style="width:441.2pt;height:297.2pt;visibility:visible;mso-wrap-style:square">
             <v:imagedata r:id="rId9" o:title=""/>
           </v:shape>
         </w:pict>
@@ -3027,8 +2937,8 @@
         <w:rPr>
           <w:noProof/>
         </w:rPr>
-        <w:pict w14:anchorId="601B1004">
-          <v:shape id="Imagen 9" o:spid="_x0000_i1046" type="#_x0000_t75" style="width:441.75pt;height:282pt;visibility:visible;mso-wrap-style:square">
+        <w:pict w14:anchorId="66871925">
+          <v:shape id="_x0000_i1038" type="#_x0000_t75" style="width:428.65pt;height:280.45pt;visibility:visible;mso-wrap-style:square">
             <v:imagedata r:id="rId10" o:title=""/>
           </v:shape>
         </w:pict>
@@ -3079,7 +2989,7 @@
           <w:noProof/>
         </w:rPr>
         <w:pict w14:anchorId="4FF80FEF">
-          <v:shape id="Imagen 10" o:spid="_x0000_i1059" type="#_x0000_t75" style="width:441.75pt;height:246.75pt;visibility:visible;mso-wrap-style:square">
+          <v:shape id="Imagen 10" o:spid="_x0000_i1029" type="#_x0000_t75" style="width:441.2pt;height:247pt;visibility:visible;mso-wrap-style:square">
             <v:imagedata r:id="rId11" o:title=""/>
           </v:shape>
         </w:pict>
@@ -3221,7 +3131,7 @@
           <w:noProof/>
         </w:rPr>
         <w:pict w14:anchorId="017214EE">
-          <v:shape id="Imagen 1" o:spid="_x0000_i1066" type="#_x0000_t75" alt="Interfaz de usuario gráfica, Texto, Aplicación, Correo electrónico&#10;&#10;Descripción generada automáticamente" style="width:438pt;height:3in;visibility:visible;mso-wrap-style:square">
+          <v:shape id="Imagen 1" o:spid="_x0000_i1030" type="#_x0000_t75" alt="Interfaz de usuario gráfica, Texto, Aplicación, Correo electrónico&#10;&#10;Descripción generada automáticamente" style="width:437.85pt;height:3in;visibility:visible;mso-wrap-style:square">
             <v:imagedata r:id="rId12" o:title="Interfaz de usuario gráfica, Texto, Aplicación, Correo electrónico&#10;&#10;Descripción generada automáticamente"/>
           </v:shape>
         </w:pict>
@@ -3305,7 +3215,7 @@
           <w:noProof/>
         </w:rPr>
         <w:pict w14:anchorId="0B76D445">
-          <v:shape id="Imagen 4" o:spid="_x0000_i1068" type="#_x0000_t75" style="width:441.75pt;height:263.25pt;visibility:visible;mso-wrap-style:square">
+          <v:shape id="Imagen 4" o:spid="_x0000_i1031" type="#_x0000_t75" style="width:442.05pt;height:263.7pt;visibility:visible;mso-wrap-style:square">
             <v:imagedata r:id="rId13" o:title=""/>
           </v:shape>
         </w:pict>
@@ -3355,7 +3265,7 @@
           <w:noProof/>
         </w:rPr>
         <w:pict w14:anchorId="641D761C">
-          <v:shape id="Imagen 2" o:spid="_x0000_i1073" type="#_x0000_t75" style="width:441.75pt;height:258.75pt;visibility:visible;mso-wrap-style:square">
+          <v:shape id="Imagen 2" o:spid="_x0000_i1032" type="#_x0000_t75" style="width:441.2pt;height:258.7pt;visibility:visible;mso-wrap-style:square">
             <v:imagedata r:id="rId14" o:title=""/>
           </v:shape>
         </w:pict>
@@ -3479,7 +3389,7 @@
           <w:noProof/>
         </w:rPr>
         <w:pict w14:anchorId="7DCAD3CA">
-          <v:shape id="Imagen 5" o:spid="_x0000_i1075" type="#_x0000_t75" style="width:441.75pt;height:182.25pt;visibility:visible;mso-wrap-style:square">
+          <v:shape id="Imagen 5" o:spid="_x0000_i1033" type="#_x0000_t75" style="width:442.05pt;height:182.5pt;visibility:visible;mso-wrap-style:square">
             <v:imagedata r:id="rId15" o:title=""/>
           </v:shape>
         </w:pict>
@@ -3529,7 +3439,7 @@
           <w:noProof/>
         </w:rPr>
         <w:pict w14:anchorId="7B29E04E">
-          <v:shape id="Imagen 3" o:spid="_x0000_i1082" type="#_x0000_t75" alt="Interfaz de usuario gráfica, Texto, Aplicación, Correo electrónico&#10;&#10;Descripción generada automáticamente" style="width:424.5pt;height:235.5pt;visibility:visible;mso-wrap-style:square">
+          <v:shape id="Imagen 3" o:spid="_x0000_i1034" type="#_x0000_t75" alt="Interfaz de usuario gráfica, Texto, Aplicación, Correo electrónico&#10;&#10;Descripción generada automáticamente" style="width:424.45pt;height:235.25pt;visibility:visible;mso-wrap-style:square">
             <v:imagedata r:id="rId16" o:title="Interfaz de usuario gráfica, Texto, Aplicación, Correo electrónico&#10;&#10;Descripción generada automáticamente" cropleft="15466f"/>
           </v:shape>
         </w:pict>
@@ -3760,7 +3670,7 @@
           <w:lang w:eastAsia="es-CO"/>
         </w:rPr>
         <w:pict w14:anchorId="45701C90">
-          <v:shape id="_x0000_i1093" type="#_x0000_t75" style="width:441.75pt;height:177.75pt">
+          <v:shape id="_x0000_i1035" type="#_x0000_t75" style="width:441.2pt;height:177.5pt">
             <v:imagedata r:id="rId17" o:title=""/>
           </v:shape>
         </w:pict>
@@ -3793,14 +3703,138 @@
           <w:lang w:eastAsia="es-CO"/>
         </w:rPr>
         <w:pict w14:anchorId="3CA05503">
-          <v:shape id="_x0000_i1094" type="#_x0000_t75" style="width:441pt;height:344.25pt">
+          <v:shape id="_x0000_i1036" type="#_x0000_t75" style="width:440.35pt;height:344.1pt">
             <v:imagedata r:id="rId18" o:title=""/>
           </v:shape>
         </w:pict>
       </w:r>
     </w:p>
+    <w:p>
+      <w:pPr>
+        <w:shd w:val="clear" w:color="auto" w:fill="FFFFFF"/>
+        <w:spacing w:before="100" w:beforeAutospacing="1" w:after="100" w:afterAutospacing="1" w:line="240" w:lineRule="auto"/>
+        <w:jc w:val="both"/>
+        <w:rPr>
+          <w:rFonts w:ascii="Arial" w:hAnsi="Arial"/>
+          <w:b/>
+          <w:bCs/>
+          <w:noProof/>
+          <w:sz w:val="24"/>
+          <w:szCs w:val="24"/>
+          <w:lang w:eastAsia="es-CO"/>
+        </w:rPr>
+      </w:pPr>
+    </w:p>
+    <w:p>
+      <w:pPr>
+        <w:numPr>
+          <w:ilvl w:val="0"/>
+          <w:numId w:val="8"/>
+        </w:numPr>
+        <w:shd w:val="clear" w:color="auto" w:fill="FFFFFF"/>
+        <w:spacing w:before="100" w:beforeAutospacing="1" w:after="100" w:afterAutospacing="1" w:line="240" w:lineRule="auto"/>
+        <w:jc w:val="both"/>
+        <w:rPr>
+          <w:rFonts w:ascii="Arial" w:hAnsi="Arial"/>
+          <w:b/>
+          <w:bCs/>
+          <w:noProof/>
+          <w:sz w:val="24"/>
+          <w:szCs w:val="24"/>
+          <w:lang w:eastAsia="es-CO"/>
+        </w:rPr>
+      </w:pPr>
+      <w:r>
+        <w:rPr>
+          <w:rFonts w:ascii="Arial" w:hAnsi="Arial"/>
+          <w:b/>
+          <w:bCs/>
+          <w:noProof/>
+          <w:sz w:val="24"/>
+          <w:szCs w:val="24"/>
+          <w:lang w:eastAsia="es-CO"/>
+        </w:rPr>
+        <w:lastRenderedPageBreak/>
+        <w:t xml:space="preserve">Crear servicios para </w:t>
+      </w:r>
+      <w:r>
+        <w:rPr>
+          <w:rFonts w:ascii="Arial" w:hAnsi="Arial"/>
+          <w:b/>
+          <w:bCs/>
+          <w:noProof/>
+          <w:sz w:val="24"/>
+          <w:szCs w:val="24"/>
+          <w:lang w:eastAsia="es-CO"/>
+        </w:rPr>
+        <w:t>Empresa</w:t>
+      </w:r>
+    </w:p>
+    <w:p>
+      <w:pPr>
+        <w:shd w:val="clear" w:color="auto" w:fill="FFFFFF"/>
+        <w:spacing w:before="100" w:beforeAutospacing="1" w:after="100" w:afterAutospacing="1" w:line="240" w:lineRule="auto"/>
+        <w:ind w:left="720"/>
+        <w:jc w:val="both"/>
+        <w:rPr>
+          <w:rFonts w:ascii="Arial" w:hAnsi="Arial"/>
+          <w:b/>
+          <w:noProof/>
+          <w:sz w:val="24"/>
+          <w:szCs w:val="24"/>
+          <w:lang w:eastAsia="es-CO"/>
+        </w:rPr>
+      </w:pPr>
+      <w:r>
+        <w:rPr>
+          <w:rFonts w:ascii="Arial" w:hAnsi="Arial"/>
+          <w:b/>
+          <w:noProof/>
+          <w:sz w:val="24"/>
+          <w:szCs w:val="24"/>
+          <w:lang w:eastAsia="es-CO"/>
+        </w:rPr>
+        <w:pict w14:anchorId="1B37AB6E">
+          <v:shape id="_x0000_i1040" type="#_x0000_t75" style="width:441.2pt;height:175pt;visibility:visible;mso-wrap-style:square">
+            <v:imagedata r:id="rId19" o:title=""/>
+          </v:shape>
+        </w:pict>
+      </w:r>
+    </w:p>
+    <w:p>
+      <w:pPr>
+        <w:shd w:val="clear" w:color="auto" w:fill="FFFFFF"/>
+        <w:spacing w:before="100" w:beforeAutospacing="1" w:after="100" w:afterAutospacing="1" w:line="240" w:lineRule="auto"/>
+        <w:ind w:left="720"/>
+        <w:jc w:val="both"/>
+        <w:rPr>
+          <w:rFonts w:ascii="Arial" w:hAnsi="Arial"/>
+          <w:b/>
+          <w:bCs/>
+          <w:noProof/>
+          <w:sz w:val="24"/>
+          <w:szCs w:val="24"/>
+          <w:lang w:eastAsia="es-CO"/>
+        </w:rPr>
+      </w:pPr>
+      <w:r>
+        <w:rPr>
+          <w:rFonts w:ascii="Arial" w:hAnsi="Arial"/>
+          <w:b/>
+          <w:noProof/>
+          <w:sz w:val="24"/>
+          <w:szCs w:val="24"/>
+          <w:lang w:eastAsia="es-CO"/>
+        </w:rPr>
+        <w:pict w14:anchorId="76189236">
+          <v:shape id="_x0000_i1041" type="#_x0000_t75" style="width:442.05pt;height:402.7pt;visibility:visible;mso-wrap-style:square">
+            <v:imagedata r:id="rId20" o:title=""/>
+          </v:shape>
+        </w:pict>
+      </w:r>
+    </w:p>
     <w:sectPr>
-      <w:footerReference w:type="default" r:id="rId19"/>
+      <w:footerReference w:type="default" r:id="rId21"/>
       <w:pgSz w:w="12240" w:h="15840"/>
       <w:pgMar w:top="1417" w:right="1701" w:bottom="1417" w:left="1701" w:header="708" w:footer="708" w:gutter="0"/>
       <w:cols w:space="708"/>
@@ -5332,7 +5366,7 @@
   <w:style w:type="paragraph" w:default="1" w:styleId="Normal">
     <w:name w:val="Normal"/>
     <w:qFormat/>
-    <w:rsid w:val="005232D2"/>
+    <w:rsid w:val="00DF163B"/>
     <w:pPr>
       <w:spacing w:after="160" w:line="259" w:lineRule="auto"/>
     </w:pPr>

</xml_diff>

<commit_message>
Edicion de Controlador y servicios para Transaccion
Edicion de Controlador y servicios para Transaccion
</commit_message>
<xml_diff>
--- a/Sprint3_MinTic-BasicProgrammers.docx
+++ b/Sprint3_MinTic-BasicProgrammers.docx
@@ -1880,7 +1880,7 @@
           <w:szCs w:val="24"/>
           <w:lang w:eastAsia="es-CO"/>
         </w:rPr>
-        <w:t>Crear controladores REST para los movimientos de</w:t>
+        <w:t>Crear servicios</w:t>
       </w:r>
       <w:r>
         <w:rPr>
@@ -1900,7 +1900,7 @@
           <w:szCs w:val="24"/>
           <w:lang w:eastAsia="es-CO"/>
         </w:rPr>
-        <w:t>una empresa</w:t>
+        <w:t>para la empresa</w:t>
       </w:r>
       <w:r>
         <w:rPr>
@@ -1910,17 +1910,7 @@
           <w:szCs w:val="24"/>
           <w:lang w:eastAsia="es-CO"/>
         </w:rPr>
-        <w:t xml:space="preserve"> </w:t>
-      </w:r>
-      <w:r>
-        <w:rPr>
-          <w:rFonts w:ascii="Arial" w:eastAsia="Times New Roman" w:hAnsi="Arial"/>
-          <w:color w:val="000000"/>
-          <w:sz w:val="24"/>
-          <w:szCs w:val="24"/>
-          <w:lang w:eastAsia="es-CO"/>
-        </w:rPr>
-        <w:t>especifica</w:t>
+        <w:t>.</w:t>
       </w:r>
     </w:p>
     <w:p>
@@ -1949,65 +1939,6 @@
           <w:szCs w:val="24"/>
           <w:lang w:eastAsia="es-CO"/>
         </w:rPr>
-        <w:t>Crear servicios</w:t>
-      </w:r>
-      <w:r>
-        <w:rPr>
-          <w:rFonts w:ascii="Arial" w:eastAsia="Times New Roman" w:hAnsi="Arial"/>
-          <w:color w:val="000000"/>
-          <w:sz w:val="24"/>
-          <w:szCs w:val="24"/>
-          <w:lang w:eastAsia="es-CO"/>
-        </w:rPr>
-        <w:t xml:space="preserve"> </w:t>
-      </w:r>
-      <w:r>
-        <w:rPr>
-          <w:rFonts w:ascii="Arial" w:eastAsia="Times New Roman" w:hAnsi="Arial"/>
-          <w:color w:val="000000"/>
-          <w:sz w:val="24"/>
-          <w:szCs w:val="24"/>
-          <w:lang w:eastAsia="es-CO"/>
-        </w:rPr>
-        <w:t>para la empresa</w:t>
-      </w:r>
-      <w:r>
-        <w:rPr>
-          <w:rFonts w:ascii="Arial" w:eastAsia="Times New Roman" w:hAnsi="Arial"/>
-          <w:color w:val="000000"/>
-          <w:sz w:val="24"/>
-          <w:szCs w:val="24"/>
-          <w:lang w:eastAsia="es-CO"/>
-        </w:rPr>
-        <w:t>.</w:t>
-      </w:r>
-    </w:p>
-    <w:p>
-      <w:pPr>
-        <w:numPr>
-          <w:ilvl w:val="0"/>
-          <w:numId w:val="7"/>
-        </w:numPr>
-        <w:autoSpaceDE w:val="0"/>
-        <w:autoSpaceDN w:val="0"/>
-        <w:adjustRightInd w:val="0"/>
-        <w:spacing w:after="0" w:line="240" w:lineRule="auto"/>
-        <w:rPr>
-          <w:rFonts w:ascii="Arial" w:eastAsia="Times New Roman" w:hAnsi="Arial"/>
-          <w:color w:val="000000"/>
-          <w:sz w:val="24"/>
-          <w:szCs w:val="24"/>
-          <w:lang w:eastAsia="es-CO"/>
-        </w:rPr>
-      </w:pPr>
-      <w:r>
-        <w:rPr>
-          <w:rFonts w:ascii="Arial" w:eastAsia="Times New Roman" w:hAnsi="Arial"/>
-          <w:color w:val="000000"/>
-          <w:sz w:val="24"/>
-          <w:szCs w:val="24"/>
-          <w:lang w:eastAsia="es-CO"/>
-        </w:rPr>
         <w:t>Crear servicios para el usuario</w:t>
       </w:r>
       <w:r>
@@ -2456,8 +2387,117 @@
           <w:szCs w:val="24"/>
           <w:lang w:eastAsia="es-CO"/>
         </w:rPr>
-        <w:t xml:space="preserve"> generaron problemas de contabilidad, por lo que se requirió duplicar el primer proyecto.</w:t>
-      </w:r>
+        <w:t xml:space="preserve"> generaron problemas de co</w:t>
+      </w:r>
+      <w:r>
+        <w:rPr>
+          <w:rFonts w:ascii="Arial" w:eastAsia="Times New Roman" w:hAnsi="Arial"/>
+          <w:color w:val="000000"/>
+          <w:sz w:val="24"/>
+          <w:szCs w:val="24"/>
+          <w:lang w:eastAsia="es-CO"/>
+        </w:rPr>
+        <w:t>mpatibilidad</w:t>
+      </w:r>
+      <w:r>
+        <w:rPr>
+          <w:rFonts w:ascii="Arial" w:eastAsia="Times New Roman" w:hAnsi="Arial"/>
+          <w:color w:val="000000"/>
+          <w:sz w:val="24"/>
+          <w:szCs w:val="24"/>
+          <w:lang w:eastAsia="es-CO"/>
+        </w:rPr>
+        <w:t>, por lo que se requirió duplicar el primer proyecto.</w:t>
+      </w:r>
+    </w:p>
+    <w:p>
+      <w:pPr>
+        <w:numPr>
+          <w:ilvl w:val="0"/>
+          <w:numId w:val="3"/>
+        </w:numPr>
+        <w:shd w:val="clear" w:color="auto" w:fill="FFFFFF"/>
+        <w:spacing w:before="100" w:beforeAutospacing="1" w:after="100" w:afterAutospacing="1" w:line="240" w:lineRule="auto"/>
+        <w:jc w:val="both"/>
+        <w:rPr>
+          <w:rFonts w:ascii="Arial" w:hAnsi="Arial"/>
+          <w:b/>
+          <w:bCs/>
+          <w:sz w:val="24"/>
+          <w:szCs w:val="24"/>
+        </w:rPr>
+      </w:pPr>
+      <w:r>
+        <w:rPr>
+          <w:rFonts w:ascii="Arial" w:eastAsia="Times New Roman" w:hAnsi="Arial"/>
+          <w:b/>
+          <w:bCs/>
+          <w:color w:val="000000"/>
+          <w:sz w:val="24"/>
+          <w:szCs w:val="24"/>
+          <w:lang w:eastAsia="es-CO"/>
+        </w:rPr>
+        <w:t xml:space="preserve">Dificultad </w:t>
+      </w:r>
+      <w:r>
+        <w:rPr>
+          <w:rFonts w:ascii="Arial" w:eastAsia="Times New Roman" w:hAnsi="Arial"/>
+          <w:b/>
+          <w:bCs/>
+          <w:color w:val="000000"/>
+          <w:sz w:val="24"/>
+          <w:szCs w:val="24"/>
+          <w:lang w:eastAsia="es-CO"/>
+        </w:rPr>
+        <w:t>4</w:t>
+      </w:r>
+      <w:r>
+        <w:rPr>
+          <w:rFonts w:ascii="Arial" w:eastAsia="Times New Roman" w:hAnsi="Arial"/>
+          <w:b/>
+          <w:bCs/>
+          <w:color w:val="000000"/>
+          <w:sz w:val="24"/>
+          <w:szCs w:val="24"/>
+          <w:lang w:eastAsia="es-CO"/>
+        </w:rPr>
+        <w:t xml:space="preserve">: </w:t>
+      </w:r>
+      <w:r>
+        <w:rPr>
+          <w:rFonts w:ascii="Arial" w:eastAsia="Times New Roman" w:hAnsi="Arial"/>
+          <w:color w:val="000000"/>
+          <w:sz w:val="24"/>
+          <w:szCs w:val="24"/>
+          <w:lang w:eastAsia="es-CO"/>
+        </w:rPr>
+        <w:t>No fue posible crear el REST para los movimientos de una empresa especifica</w:t>
+      </w:r>
+      <w:r>
+        <w:rPr>
+          <w:rFonts w:ascii="Arial" w:eastAsia="Times New Roman" w:hAnsi="Arial"/>
+          <w:color w:val="000000"/>
+          <w:sz w:val="24"/>
+          <w:szCs w:val="24"/>
+          <w:lang w:eastAsia="es-CO"/>
+        </w:rPr>
+        <w:t>.</w:t>
+      </w:r>
+    </w:p>
+    <w:p>
+      <w:pPr>
+        <w:shd w:val="clear" w:color="auto" w:fill="FFFFFF"/>
+        <w:spacing w:before="100" w:beforeAutospacing="1" w:after="100" w:afterAutospacing="1" w:line="240" w:lineRule="auto"/>
+        <w:ind w:left="720"/>
+        <w:jc w:val="both"/>
+        <w:rPr>
+          <w:rFonts w:ascii="Arial" w:hAnsi="Arial"/>
+          <w:b/>
+          <w:bCs/>
+          <w:sz w:val="24"/>
+          <w:szCs w:val="24"/>
+        </w:rPr>
+      </w:pPr>
     </w:p>
     <w:p>
       <w:pPr>
@@ -2624,7 +2664,6 @@
           <w:szCs w:val="32"/>
           <w:lang w:eastAsia="es-CO"/>
         </w:rPr>
-        <w:lastRenderedPageBreak/>
         <w:t>Tarea</w:t>
       </w:r>
       <w:r>
@@ -2835,6 +2874,7 @@
           <w:noProof/>
           <w:lang w:val="en-US"/>
         </w:rPr>
+        <w:lastRenderedPageBreak/>
         <w:pict w14:anchorId="0E499EE5">
           <v:shape id="Imagen 8" o:spid="_x0000_i1026" type="#_x0000_t75" style="width:442.05pt;height:4in;visibility:visible;mso-wrap-style:square">
             <v:imagedata r:id="rId8" o:title=""/>
@@ -2868,7 +2908,6 @@
           <w:szCs w:val="24"/>
           <w:lang w:eastAsia="es-CO"/>
         </w:rPr>
-        <w:lastRenderedPageBreak/>
         <w:t>GET/ID</w:t>
       </w:r>
     </w:p>
@@ -2920,6 +2959,7 @@
           <w:szCs w:val="24"/>
           <w:lang w:eastAsia="es-CO"/>
         </w:rPr>
+        <w:lastRenderedPageBreak/>
         <w:t>PUT/ID</w:t>
       </w:r>
     </w:p>
@@ -2938,7 +2978,7 @@
           <w:noProof/>
         </w:rPr>
         <w:pict w14:anchorId="66871925">
-          <v:shape id="_x0000_i1038" type="#_x0000_t75" style="width:428.65pt;height:280.45pt;visibility:visible;mso-wrap-style:square">
+          <v:shape id="_x0000_i1028" type="#_x0000_t75" style="width:428.65pt;height:280.45pt;visibility:visible;mso-wrap-style:square">
             <v:imagedata r:id="rId10" o:title=""/>
           </v:shape>
         </w:pict>
@@ -2970,7 +3010,6 @@
           <w:szCs w:val="24"/>
           <w:lang w:eastAsia="es-CO"/>
         </w:rPr>
-        <w:lastRenderedPageBreak/>
         <w:t>DELETE/ID</w:t>
       </w:r>
     </w:p>
@@ -3113,6 +3152,7 @@
           <w:szCs w:val="24"/>
           <w:lang w:eastAsia="es-CO"/>
         </w:rPr>
+        <w:lastRenderedPageBreak/>
         <w:t>GET</w:t>
       </w:r>
     </w:p>
@@ -3196,7 +3236,6 @@
           <w:szCs w:val="24"/>
           <w:lang w:eastAsia="es-CO"/>
         </w:rPr>
-        <w:lastRenderedPageBreak/>
         <w:t>POST</w:t>
       </w:r>
     </w:p>
@@ -3247,6 +3286,7 @@
           <w:szCs w:val="24"/>
           <w:lang w:eastAsia="es-CO"/>
         </w:rPr>
+        <w:lastRenderedPageBreak/>
         <w:t>GET/ID</w:t>
       </w:r>
     </w:p>
@@ -3438,6 +3478,7 @@
         <w:rPr>
           <w:noProof/>
         </w:rPr>
+        <w:lastRenderedPageBreak/>
         <w:pict w14:anchorId="7B29E04E">
           <v:shape id="Imagen 3" o:spid="_x0000_i1034" type="#_x0000_t75" alt="Interfaz de usuario gráfica, Texto, Aplicación, Correo electrónico&#10;&#10;Descripción generada automáticamente" style="width:424.45pt;height:235.25pt;visibility:visible;mso-wrap-style:square">
             <v:imagedata r:id="rId16" o:title="Interfaz de usuario gráfica, Texto, Aplicación, Correo electrónico&#10;&#10;Descripción generada automáticamente" cropleft="15466f"/>
@@ -3507,7 +3548,6 @@
           <w:szCs w:val="24"/>
           <w:lang w:eastAsia="es-CO"/>
         </w:rPr>
-        <w:lastRenderedPageBreak/>
         <w:t xml:space="preserve">Controladores </w:t>
       </w:r>
       <w:r>
@@ -3702,6 +3742,7 @@
           <w:szCs w:val="24"/>
           <w:lang w:eastAsia="es-CO"/>
         </w:rPr>
+        <w:lastRenderedPageBreak/>
         <w:pict w14:anchorId="3CA05503">
           <v:shape id="_x0000_i1036" type="#_x0000_t75" style="width:440.35pt;height:344.1pt">
             <v:imagedata r:id="rId18" o:title=""/>
@@ -3754,20 +3795,7 @@
           <w:szCs w:val="24"/>
           <w:lang w:eastAsia="es-CO"/>
         </w:rPr>
-        <w:lastRenderedPageBreak/>
-        <w:t xml:space="preserve">Crear servicios para </w:t>
-      </w:r>
-      <w:r>
-        <w:rPr>
-          <w:rFonts w:ascii="Arial" w:hAnsi="Arial"/>
-          <w:b/>
-          <w:bCs/>
-          <w:noProof/>
-          <w:sz w:val="24"/>
-          <w:szCs w:val="24"/>
-          <w:lang w:eastAsia="es-CO"/>
-        </w:rPr>
-        <w:t>Empresa</w:t>
+        <w:t>Crear servicios para Empresa</w:t>
       </w:r>
     </w:p>
     <w:p>
@@ -3795,7 +3823,7 @@
           <w:lang w:eastAsia="es-CO"/>
         </w:rPr>
         <w:pict w14:anchorId="1B37AB6E">
-          <v:shape id="_x0000_i1040" type="#_x0000_t75" style="width:441.2pt;height:175pt;visibility:visible;mso-wrap-style:square">
+          <v:shape id="_x0000_i1037" type="#_x0000_t75" style="width:441.2pt;height:175pt;visibility:visible;mso-wrap-style:square">
             <v:imagedata r:id="rId19" o:title=""/>
           </v:shape>
         </w:pict>
@@ -3826,8 +3854,9 @@
           <w:szCs w:val="24"/>
           <w:lang w:eastAsia="es-CO"/>
         </w:rPr>
+        <w:lastRenderedPageBreak/>
         <w:pict w14:anchorId="76189236">
-          <v:shape id="_x0000_i1041" type="#_x0000_t75" style="width:442.05pt;height:402.7pt;visibility:visible;mso-wrap-style:square">
+          <v:shape id="_x0000_i1038" type="#_x0000_t75" style="width:442.05pt;height:402.7pt;visibility:visible;mso-wrap-style:square">
             <v:imagedata r:id="rId20" o:title=""/>
           </v:shape>
         </w:pict>

</xml_diff>